<commit_message>
ejemplos Metodos map y forEach realizados
</commit_message>
<xml_diff>
--- a/Evidencias Proyecto Dart.docx
+++ b/Evidencias Proyecto Dart.docx
@@ -45,7 +45,6 @@
           <w:lang w:val="es-MX"/>
         </w:rPr>
       </w:pPr>
-      <w:bookmarkStart w:id="0" w:name="_GoBack"/>
       <w:r>
         <w:rPr>
           <w:b/>
@@ -68,7 +67,7 @@
                     <pic:cNvPicPr/>
                   </pic:nvPicPr>
                   <pic:blipFill>
-                    <a:blip r:embed="rId4" cstate="print">
+                    <a:blip r:embed="rId5" cstate="print">
                       <a:extLst>
                         <a:ext uri="{28A0092B-C50C-407E-A947-70E740481C1C}">
                           <a14:useLocalDpi xmlns:a14="http://schemas.microsoft.com/office/drawing/2010/main" val="0"/>
@@ -94,7 +93,2177 @@
           </wp:inline>
         </w:drawing>
       </w:r>
+    </w:p>
+    <w:p>
+      <w:pPr>
+        <w:rPr>
+          <w:b/>
+          <w:color w:val="000000" w:themeColor="text1"/>
+          <w:lang w:val="es-MX"/>
+        </w:rPr>
+      </w:pPr>
+    </w:p>
+    <w:p>
+      <w:pPr>
+        <w:rPr>
+          <w:b/>
+          <w:color w:val="000000" w:themeColor="text1"/>
+          <w:lang w:val="es-MX"/>
+        </w:rPr>
+      </w:pPr>
+    </w:p>
+    <w:p>
+      <w:pPr>
+        <w:rPr>
+          <w:b/>
+          <w:color w:val="000000" w:themeColor="text1"/>
+          <w:lang w:val="es-MX"/>
+        </w:rPr>
+      </w:pPr>
+    </w:p>
+    <w:p>
+      <w:pPr>
+        <w:rPr>
+          <w:b/>
+          <w:color w:val="000000" w:themeColor="text1"/>
+          <w:lang w:val="es-MX"/>
+        </w:rPr>
+      </w:pPr>
+    </w:p>
+    <w:p>
+      <w:pPr>
+        <w:rPr>
+          <w:b/>
+          <w:color w:val="000000" w:themeColor="text1"/>
+          <w:lang w:val="es-MX"/>
+        </w:rPr>
+      </w:pPr>
+    </w:p>
+    <w:p>
+      <w:pPr>
+        <w:rPr>
+          <w:b/>
+          <w:color w:val="000000" w:themeColor="text1"/>
+          <w:lang w:val="es-MX"/>
+        </w:rPr>
+      </w:pPr>
+    </w:p>
+    <w:p>
+      <w:pPr>
+        <w:rPr>
+          <w:b/>
+          <w:color w:val="000000" w:themeColor="text1"/>
+          <w:lang w:val="es-MX"/>
+        </w:rPr>
+      </w:pPr>
+    </w:p>
+    <w:p>
+      <w:pPr>
+        <w:rPr>
+          <w:b/>
+          <w:color w:val="000000" w:themeColor="text1"/>
+          <w:lang w:val="es-MX"/>
+        </w:rPr>
+      </w:pPr>
+    </w:p>
+    <w:p>
+      <w:pPr>
+        <w:rPr>
+          <w:b/>
+          <w:color w:val="000000" w:themeColor="text1"/>
+          <w:lang w:val="es-MX"/>
+        </w:rPr>
+      </w:pPr>
+    </w:p>
+    <w:p>
+      <w:pPr>
+        <w:rPr>
+          <w:b/>
+          <w:color w:val="000000" w:themeColor="text1"/>
+          <w:lang w:val="es-MX"/>
+        </w:rPr>
+      </w:pPr>
+    </w:p>
+    <w:p>
+      <w:pPr>
+        <w:rPr>
+          <w:b/>
+          <w:color w:val="000000" w:themeColor="text1"/>
+          <w:lang w:val="es-MX"/>
+        </w:rPr>
+      </w:pPr>
+    </w:p>
+    <w:p>
+      <w:pPr>
+        <w:rPr>
+          <w:b/>
+          <w:color w:val="000000" w:themeColor="text1"/>
+          <w:lang w:val="es-MX"/>
+        </w:rPr>
+      </w:pPr>
+    </w:p>
+    <w:p>
+      <w:pPr>
+        <w:rPr>
+          <w:b/>
+          <w:color w:val="000000" w:themeColor="text1"/>
+          <w:lang w:val="es-MX"/>
+        </w:rPr>
+      </w:pPr>
+    </w:p>
+    <w:p>
+      <w:pPr>
+        <w:rPr>
+          <w:b/>
+          <w:color w:val="000000" w:themeColor="text1"/>
+          <w:lang w:val="es-MX"/>
+        </w:rPr>
+      </w:pPr>
+      <w:r>
+        <w:rPr>
+          <w:b/>
+          <w:color w:val="000000" w:themeColor="text1"/>
+          <w:lang w:val="es-MX"/>
+        </w:rPr>
+        <w:lastRenderedPageBreak/>
+        <w:t xml:space="preserve">Explicación código: </w:t>
+      </w:r>
+    </w:p>
+    <w:p>
+      <w:pPr>
+        <w:rPr>
+          <w:b/>
+          <w:color w:val="000000" w:themeColor="text1"/>
+          <w:lang w:val="es-MX"/>
+        </w:rPr>
+      </w:pPr>
+    </w:p>
+    <w:p>
+      <w:pPr>
+        <w:rPr>
+          <w:b/>
+          <w:color w:val="000000" w:themeColor="text1"/>
+          <w:lang w:val="es-MX"/>
+        </w:rPr>
+      </w:pPr>
+      <w:r>
+        <w:rPr>
+          <w:b/>
+          <w:noProof/>
+          <w:color w:val="000000" w:themeColor="text1"/>
+        </w:rPr>
+        <w:drawing>
+          <wp:inline distT="0" distB="0" distL="0" distR="0" wp14:anchorId="384E29FA" wp14:editId="757D3FBA">
+            <wp:extent cx="5581650" cy="4648200"/>
+            <wp:effectExtent l="0" t="0" r="0" b="0"/>
+            <wp:docPr id="5" name="Imagen 5"/>
+            <wp:cNvGraphicFramePr>
+              <a:graphicFrameLocks xmlns:a="http://schemas.openxmlformats.org/drawingml/2006/main" noChangeAspect="1"/>
+            </wp:cNvGraphicFramePr>
+            <a:graphic xmlns:a="http://schemas.openxmlformats.org/drawingml/2006/main">
+              <a:graphicData uri="http://schemas.openxmlformats.org/drawingml/2006/picture">
+                <pic:pic xmlns:pic="http://schemas.openxmlformats.org/drawingml/2006/picture">
+                  <pic:nvPicPr>
+                    <pic:cNvPr id="1" name=""/>
+                    <pic:cNvPicPr/>
+                  </pic:nvPicPr>
+                  <pic:blipFill>
+                    <a:blip r:embed="rId6"/>
+                    <a:stretch>
+                      <a:fillRect/>
+                    </a:stretch>
+                  </pic:blipFill>
+                  <pic:spPr>
+                    <a:xfrm>
+                      <a:off x="0" y="0"/>
+                      <a:ext cx="5581650" cy="4648200"/>
+                    </a:xfrm>
+                    <a:prstGeom prst="rect">
+                      <a:avLst/>
+                    </a:prstGeom>
+                  </pic:spPr>
+                </pic:pic>
+              </a:graphicData>
+            </a:graphic>
+          </wp:inline>
+        </w:drawing>
+      </w:r>
+    </w:p>
+    <w:p>
+      <w:pPr>
+        <w:rPr>
+          <w:b/>
+          <w:color w:val="000000" w:themeColor="text1"/>
+          <w:lang w:val="es-MX"/>
+        </w:rPr>
+      </w:pPr>
+    </w:p>
+    <w:p/>
+    <w:p>
+      <w:pPr>
+        <w:rPr>
+          <w:b/>
+          <w:color w:val="FF0000"/>
+        </w:rPr>
+      </w:pPr>
+      <w:r>
+        <w:rPr>
+          <w:b/>
+          <w:color w:val="FF0000"/>
+        </w:rPr>
+        <w:t xml:space="preserve">INCIALIZACION DEL MAP: </w:t>
+      </w:r>
+    </w:p>
+    <w:p>
+      <w:pPr>
+        <w:rPr>
+          <w:lang w:val="es-MX"/>
+        </w:rPr>
+      </w:pPr>
+      <w:r>
+        <w:rPr>
+          <w:noProof/>
+        </w:rPr>
+        <w:drawing>
+          <wp:inline distT="0" distB="0" distL="0" distR="0" wp14:anchorId="5D0BD51C" wp14:editId="3A2FC2C7">
+            <wp:extent cx="5143500" cy="1571625"/>
+            <wp:effectExtent l="0" t="0" r="0" b="9525"/>
+            <wp:docPr id="3" name="Imagen 3"/>
+            <wp:cNvGraphicFramePr>
+              <a:graphicFrameLocks xmlns:a="http://schemas.openxmlformats.org/drawingml/2006/main" noChangeAspect="1"/>
+            </wp:cNvGraphicFramePr>
+            <a:graphic xmlns:a="http://schemas.openxmlformats.org/drawingml/2006/main">
+              <a:graphicData uri="http://schemas.openxmlformats.org/drawingml/2006/picture">
+                <pic:pic xmlns:pic="http://schemas.openxmlformats.org/drawingml/2006/picture">
+                  <pic:nvPicPr>
+                    <pic:cNvPr id="1" name=""/>
+                    <pic:cNvPicPr/>
+                  </pic:nvPicPr>
+                  <pic:blipFill>
+                    <a:blip r:embed="rId7"/>
+                    <a:stretch>
+                      <a:fillRect/>
+                    </a:stretch>
+                  </pic:blipFill>
+                  <pic:spPr>
+                    <a:xfrm>
+                      <a:off x="0" y="0"/>
+                      <a:ext cx="5143500" cy="1571625"/>
+                    </a:xfrm>
+                    <a:prstGeom prst="rect">
+                      <a:avLst/>
+                    </a:prstGeom>
+                  </pic:spPr>
+                </pic:pic>
+              </a:graphicData>
+            </a:graphic>
+          </wp:inline>
+        </w:drawing>
+      </w:r>
+    </w:p>
+    <w:p>
+      <w:pPr>
+        <w:rPr>
+          <w:lang w:val="es-MX"/>
+        </w:rPr>
+      </w:pPr>
+    </w:p>
+    <w:p>
+      <w:pPr>
+        <w:rPr>
+          <w:lang w:val="es-MX"/>
+        </w:rPr>
+      </w:pPr>
+      <w:r>
+        <w:rPr>
+          <w:lang w:val="es-MX"/>
+        </w:rPr>
+        <w:lastRenderedPageBreak/>
+        <w:t>E</w:t>
+      </w:r>
+      <w:r>
+        <w:rPr>
+          <w:lang w:val="es-MX"/>
+        </w:rPr>
+        <w:t>n esta línea de código</w:t>
+      </w:r>
+      <w:r>
+        <w:rPr>
+          <w:lang w:val="es-MX"/>
+        </w:rPr>
+        <w:t xml:space="preserve"> </w:t>
+      </w:r>
+      <w:r>
+        <w:rPr>
+          <w:lang w:val="es-MX"/>
+        </w:rPr>
+        <w:t xml:space="preserve">se </w:t>
+      </w:r>
+      <w:proofErr w:type="spellStart"/>
+      <w:r>
+        <w:rPr>
+          <w:lang w:val="es-MX"/>
+        </w:rPr>
+        <w:t>temasConEstudiantes</w:t>
+      </w:r>
+      <w:proofErr w:type="spellEnd"/>
+      <w:r>
+        <w:rPr>
+          <w:lang w:val="es-MX"/>
+        </w:rPr>
+        <w:t xml:space="preserve"> es un mapa donde la clave (</w:t>
+      </w:r>
+      <w:proofErr w:type="spellStart"/>
+      <w:r>
+        <w:rPr>
+          <w:lang w:val="es-MX"/>
+        </w:rPr>
+        <w:t>String</w:t>
+      </w:r>
+      <w:proofErr w:type="spellEnd"/>
+      <w:r>
+        <w:rPr>
+          <w:lang w:val="es-MX"/>
+        </w:rPr>
+        <w:t>) representa el tema y el valor (</w:t>
+      </w:r>
+      <w:proofErr w:type="spellStart"/>
+      <w:r>
+        <w:rPr>
+          <w:lang w:val="es-MX"/>
+        </w:rPr>
+        <w:t>List</w:t>
+      </w:r>
+      <w:proofErr w:type="spellEnd"/>
+      <w:r>
+        <w:rPr>
+          <w:lang w:val="es-MX"/>
+        </w:rPr>
+        <w:t>&lt;</w:t>
+      </w:r>
+      <w:proofErr w:type="spellStart"/>
+      <w:r>
+        <w:rPr>
+          <w:lang w:val="es-MX"/>
+        </w:rPr>
+        <w:t>String</w:t>
+      </w:r>
+      <w:proofErr w:type="spellEnd"/>
+      <w:r>
+        <w:rPr>
+          <w:lang w:val="es-MX"/>
+        </w:rPr>
+        <w:t>&gt;) es una lista que contendrá los nombres de los estudiantes asociados a ese tema.</w:t>
+      </w:r>
+    </w:p>
+    <w:p>
+      <w:pPr>
+        <w:rPr>
+          <w:b/>
+          <w:lang w:val="es-MX"/>
+        </w:rPr>
+      </w:pPr>
+      <w:r>
+        <w:rPr>
+          <w:b/>
+          <w:lang w:val="es-MX"/>
+        </w:rPr>
+        <w:t xml:space="preserve">Método </w:t>
+      </w:r>
+      <w:proofErr w:type="spellStart"/>
+      <w:r>
+        <w:rPr>
+          <w:b/>
+          <w:lang w:val="es-MX"/>
+        </w:rPr>
+        <w:t>Map</w:t>
+      </w:r>
+      <w:proofErr w:type="spellEnd"/>
+      <w:r>
+        <w:rPr>
+          <w:b/>
+          <w:lang w:val="es-MX"/>
+        </w:rPr>
+        <w:t>:</w:t>
+      </w:r>
+    </w:p>
+    <w:p>
+      <w:pPr>
+        <w:rPr>
+          <w:color w:val="000000" w:themeColor="text1"/>
+          <w:lang w:val="es-MX"/>
+        </w:rPr>
+      </w:pPr>
+      <w:r>
+        <w:rPr>
+          <w:color w:val="000000" w:themeColor="text1"/>
+          <w:lang w:val="es-MX"/>
+        </w:rPr>
+        <w:t xml:space="preserve">El método </w:t>
+      </w:r>
+      <w:proofErr w:type="spellStart"/>
+      <w:r>
+        <w:rPr>
+          <w:color w:val="000000" w:themeColor="text1"/>
+          <w:lang w:val="es-MX"/>
+        </w:rPr>
+        <w:t>map</w:t>
+      </w:r>
+      <w:proofErr w:type="spellEnd"/>
+      <w:r>
+        <w:rPr>
+          <w:color w:val="000000" w:themeColor="text1"/>
+          <w:lang w:val="es-MX"/>
+        </w:rPr>
+        <w:t xml:space="preserve"> iterará sobre cada elemento de un arreglo y devuelve un nuevo arreglo que contiene los resultados de llamar a la función </w:t>
+      </w:r>
+      <w:proofErr w:type="spellStart"/>
+      <w:r>
+        <w:rPr>
+          <w:color w:val="000000" w:themeColor="text1"/>
+          <w:lang w:val="es-MX"/>
+        </w:rPr>
+        <w:t>callback</w:t>
+      </w:r>
+      <w:proofErr w:type="spellEnd"/>
+      <w:r>
+        <w:rPr>
+          <w:color w:val="000000" w:themeColor="text1"/>
+          <w:lang w:val="es-MX"/>
+        </w:rPr>
+        <w:t xml:space="preserve"> en cada elemento.</w:t>
+      </w:r>
+    </w:p>
+    <w:p>
+      <w:pPr>
+        <w:rPr>
+          <w:color w:val="000000" w:themeColor="text1"/>
+          <w:lang w:val="es-MX"/>
+        </w:rPr>
+      </w:pPr>
+      <w:r>
+        <w:rPr>
+          <w:color w:val="000000" w:themeColor="text1"/>
+          <w:lang w:val="es-MX"/>
+        </w:rPr>
+        <w:t xml:space="preserve">Se usa básicamente para aplicar una función a cada elemento de una lista </w:t>
+      </w:r>
+      <w:proofErr w:type="spellStart"/>
+      <w:r>
+        <w:rPr>
+          <w:color w:val="000000" w:themeColor="text1"/>
+          <w:lang w:val="es-MX"/>
+        </w:rPr>
+        <w:t>interandola</w:t>
+      </w:r>
+      <w:proofErr w:type="spellEnd"/>
+      <w:r>
+        <w:rPr>
+          <w:color w:val="000000" w:themeColor="text1"/>
+          <w:lang w:val="es-MX"/>
+        </w:rPr>
+        <w:t xml:space="preserve"> y dev</w:t>
+      </w:r>
+      <w:r>
+        <w:rPr>
+          <w:color w:val="000000" w:themeColor="text1"/>
+          <w:lang w:val="es-MX"/>
+        </w:rPr>
+        <w:t>olver una nueva lista con los resultados.</w:t>
+      </w:r>
+    </w:p>
+    <w:p>
+      <w:pPr>
+        <w:rPr>
+          <w:color w:val="000000" w:themeColor="text1"/>
+          <w:lang w:val="es-MX"/>
+        </w:rPr>
+      </w:pPr>
+      <w:r>
+        <w:rPr>
+          <w:color w:val="000000" w:themeColor="text1"/>
+          <w:lang w:val="es-MX"/>
+        </w:rPr>
+        <w:t xml:space="preserve">A </w:t>
+      </w:r>
+      <w:r>
+        <w:rPr>
+          <w:color w:val="000000" w:themeColor="text1"/>
+          <w:lang w:val="es-MX"/>
+        </w:rPr>
+        <w:t>continuación,</w:t>
+      </w:r>
+      <w:r>
+        <w:rPr>
+          <w:color w:val="000000" w:themeColor="text1"/>
+          <w:lang w:val="es-MX"/>
+        </w:rPr>
+        <w:t xml:space="preserve"> un ejemplo:</w:t>
+      </w:r>
+    </w:p>
+    <w:p>
+      <w:pPr>
+        <w:rPr>
+          <w:color w:val="000000" w:themeColor="text1"/>
+          <w:lang w:val="es-MX"/>
+        </w:rPr>
+      </w:pPr>
+      <w:r>
+        <w:rPr>
+          <w:noProof/>
+          <w:color w:val="000000" w:themeColor="text1"/>
+        </w:rPr>
+        <w:drawing>
+          <wp:inline distT="0" distB="0" distL="0" distR="0" wp14:anchorId="458CED36" wp14:editId="51C487AF">
+            <wp:extent cx="5612130" cy="1921510"/>
+            <wp:effectExtent l="0" t="0" r="7620" b="2540"/>
+            <wp:docPr id="9" name="Imagen 9"/>
+            <wp:cNvGraphicFramePr>
+              <a:graphicFrameLocks xmlns:a="http://schemas.openxmlformats.org/drawingml/2006/main" noChangeAspect="1"/>
+            </wp:cNvGraphicFramePr>
+            <a:graphic xmlns:a="http://schemas.openxmlformats.org/drawingml/2006/main">
+              <a:graphicData uri="http://schemas.openxmlformats.org/drawingml/2006/picture">
+                <pic:pic xmlns:pic="http://schemas.openxmlformats.org/drawingml/2006/picture">
+                  <pic:nvPicPr>
+                    <pic:cNvPr id="1" name=""/>
+                    <pic:cNvPicPr/>
+                  </pic:nvPicPr>
+                  <pic:blipFill>
+                    <a:blip r:embed="rId8"/>
+                    <a:stretch>
+                      <a:fillRect/>
+                    </a:stretch>
+                  </pic:blipFill>
+                  <pic:spPr>
+                    <a:xfrm>
+                      <a:off x="0" y="0"/>
+                      <a:ext cx="5612130" cy="1921510"/>
+                    </a:xfrm>
+                    <a:prstGeom prst="rect">
+                      <a:avLst/>
+                    </a:prstGeom>
+                  </pic:spPr>
+                </pic:pic>
+              </a:graphicData>
+            </a:graphic>
+          </wp:inline>
+        </w:drawing>
+      </w:r>
+    </w:p>
+    <w:p>
+      <w:pPr>
+        <w:rPr>
+          <w:color w:val="000000" w:themeColor="text1"/>
+          <w:lang w:val="es-MX"/>
+        </w:rPr>
+      </w:pPr>
+      <w:r>
+        <w:rPr>
+          <w:color w:val="000000" w:themeColor="text1"/>
+          <w:lang w:val="es-MX"/>
+        </w:rPr>
+        <w:t>En este ejemplo:</w:t>
+      </w:r>
+    </w:p>
+    <w:p>
+      <w:pPr>
+        <w:pStyle w:val="Prrafodelista"/>
+        <w:numPr>
+          <w:ilvl w:val="0"/>
+          <w:numId w:val="3"/>
+        </w:numPr>
+        <w:rPr>
+          <w:color w:val="000000" w:themeColor="text1"/>
+          <w:lang w:val="es-MX"/>
+        </w:rPr>
+      </w:pPr>
+      <w:r>
+        <w:rPr>
+          <w:color w:val="000000" w:themeColor="text1"/>
+          <w:lang w:val="es-MX"/>
+        </w:rPr>
+        <w:t xml:space="preserve">Definimos una lista </w:t>
+      </w:r>
+      <w:proofErr w:type="spellStart"/>
+      <w:r>
+        <w:rPr>
+          <w:color w:val="000000" w:themeColor="text1"/>
+          <w:lang w:val="es-MX"/>
+        </w:rPr>
+        <w:t>numeros</w:t>
+      </w:r>
+      <w:proofErr w:type="spellEnd"/>
+      <w:r>
+        <w:rPr>
+          <w:color w:val="000000" w:themeColor="text1"/>
+          <w:lang w:val="es-MX"/>
+        </w:rPr>
+        <w:t xml:space="preserve"> con valores [1, 2, 3, 4, 5].</w:t>
+      </w:r>
+    </w:p>
+    <w:p>
+      <w:pPr>
+        <w:pStyle w:val="Prrafodelista"/>
+        <w:numPr>
+          <w:ilvl w:val="0"/>
+          <w:numId w:val="3"/>
+        </w:numPr>
+        <w:rPr>
+          <w:color w:val="000000" w:themeColor="text1"/>
+          <w:lang w:val="es-MX"/>
+        </w:rPr>
+      </w:pPr>
+      <w:r>
+        <w:rPr>
+          <w:color w:val="000000" w:themeColor="text1"/>
+          <w:lang w:val="es-MX"/>
+        </w:rPr>
+        <w:t xml:space="preserve">Usamos la función </w:t>
+      </w:r>
+      <w:proofErr w:type="spellStart"/>
+      <w:r>
+        <w:rPr>
+          <w:color w:val="000000" w:themeColor="text1"/>
+          <w:lang w:val="es-MX"/>
+        </w:rPr>
+        <w:t>map</w:t>
+      </w:r>
+      <w:proofErr w:type="spellEnd"/>
+      <w:r>
+        <w:rPr>
+          <w:color w:val="000000" w:themeColor="text1"/>
+          <w:lang w:val="es-MX"/>
+        </w:rPr>
+        <w:t xml:space="preserve"> en </w:t>
+      </w:r>
+      <w:proofErr w:type="spellStart"/>
+      <w:r>
+        <w:rPr>
+          <w:color w:val="000000" w:themeColor="text1"/>
+          <w:lang w:val="es-MX"/>
+        </w:rPr>
+        <w:t>numeros</w:t>
+      </w:r>
+      <w:proofErr w:type="spellEnd"/>
+      <w:r>
+        <w:rPr>
+          <w:color w:val="000000" w:themeColor="text1"/>
+          <w:lang w:val="es-MX"/>
+        </w:rPr>
+        <w:t xml:space="preserve"> para aplicar la función (numero) =&gt; numero * 2 a cada elemento.</w:t>
+      </w:r>
+    </w:p>
+    <w:p>
+      <w:pPr>
+        <w:pStyle w:val="Prrafodelista"/>
+        <w:numPr>
+          <w:ilvl w:val="0"/>
+          <w:numId w:val="4"/>
+        </w:numPr>
+        <w:rPr>
+          <w:color w:val="000000" w:themeColor="text1"/>
+          <w:lang w:val="es-MX"/>
+        </w:rPr>
+      </w:pPr>
+      <w:r>
+        <w:rPr>
+          <w:color w:val="000000" w:themeColor="text1"/>
+          <w:lang w:val="es-MX"/>
+        </w:rPr>
+        <w:t>numero representa cada elemento de la lista original.</w:t>
+      </w:r>
+    </w:p>
+    <w:p>
+      <w:pPr>
+        <w:pStyle w:val="Prrafodelista"/>
+        <w:numPr>
+          <w:ilvl w:val="0"/>
+          <w:numId w:val="4"/>
+        </w:numPr>
+        <w:rPr>
+          <w:color w:val="000000" w:themeColor="text1"/>
+          <w:lang w:val="es-MX"/>
+        </w:rPr>
+      </w:pPr>
+      <w:r>
+        <w:rPr>
+          <w:color w:val="000000" w:themeColor="text1"/>
+          <w:lang w:val="es-MX"/>
+        </w:rPr>
+        <w:t>numero * 2 es la operación que se aplica a cada elemento.</w:t>
+      </w:r>
+    </w:p>
+    <w:p>
+      <w:pPr>
+        <w:pStyle w:val="Prrafodelista"/>
+        <w:numPr>
+          <w:ilvl w:val="0"/>
+          <w:numId w:val="3"/>
+        </w:numPr>
+        <w:rPr>
+          <w:color w:val="000000" w:themeColor="text1"/>
+          <w:lang w:val="es-MX"/>
+        </w:rPr>
+      </w:pPr>
+      <w:r>
+        <w:rPr>
+          <w:color w:val="000000" w:themeColor="text1"/>
+          <w:lang w:val="es-MX"/>
+        </w:rPr>
+        <w:t>El resultado se asigna a la lista resultado.</w:t>
+      </w:r>
+    </w:p>
+    <w:p>
+      <w:pPr>
+        <w:pStyle w:val="Prrafodelista"/>
+        <w:numPr>
+          <w:ilvl w:val="0"/>
+          <w:numId w:val="3"/>
+        </w:numPr>
+        <w:rPr>
+          <w:color w:val="000000" w:themeColor="text1"/>
+          <w:lang w:val="es-MX"/>
+        </w:rPr>
+      </w:pPr>
+      <w:r>
+        <w:rPr>
+          <w:color w:val="000000" w:themeColor="text1"/>
+          <w:lang w:val="es-MX"/>
+        </w:rPr>
+        <w:t>Finalmente, imprimimos tanto la lista original como la lista transformada.</w:t>
+      </w:r>
+    </w:p>
+    <w:p>
+      <w:pPr>
+        <w:pStyle w:val="Prrafodelista"/>
+        <w:ind w:left="0"/>
+        <w:rPr>
+          <w:color w:val="000000" w:themeColor="text1"/>
+          <w:lang w:val="es-MX"/>
+        </w:rPr>
+      </w:pPr>
+      <w:r>
+        <w:rPr>
+          <w:color w:val="000000" w:themeColor="text1"/>
+          <w:lang w:val="es-MX"/>
+        </w:rPr>
+        <w:br/>
+      </w:r>
+      <w:r>
+        <w:rPr>
+          <w:color w:val="000000" w:themeColor="text1"/>
+          <w:lang w:val="es-MX"/>
+        </w:rPr>
+        <w:t xml:space="preserve">En resumen, la función </w:t>
+      </w:r>
+      <w:proofErr w:type="spellStart"/>
+      <w:r>
+        <w:rPr>
+          <w:color w:val="000000" w:themeColor="text1"/>
+          <w:lang w:val="es-MX"/>
+        </w:rPr>
+        <w:t>map</w:t>
+      </w:r>
+      <w:proofErr w:type="spellEnd"/>
+      <w:r>
+        <w:rPr>
+          <w:color w:val="000000" w:themeColor="text1"/>
+          <w:lang w:val="es-MX"/>
+        </w:rPr>
+        <w:t xml:space="preserve"> es muy útil para transformar cada elemento de una lista de manera eficiente y concisa, permitiendo operaciones como mapeo, filtrado o cualquier otra transformación que necesitemos aplicar a los elementos de la lista original.</w:t>
+      </w:r>
+    </w:p>
+    <w:p>
+      <w:pPr>
+        <w:pStyle w:val="Prrafodelista"/>
+        <w:ind w:left="0"/>
+        <w:rPr>
+          <w:color w:val="000000" w:themeColor="text1"/>
+          <w:lang w:val="es-MX"/>
+        </w:rPr>
+      </w:pPr>
+    </w:p>
+    <w:p>
+      <w:pPr>
+        <w:pStyle w:val="Prrafodelista"/>
+        <w:ind w:left="0"/>
+        <w:rPr>
+          <w:color w:val="000000" w:themeColor="text1"/>
+          <w:lang w:val="es-MX"/>
+        </w:rPr>
+      </w:pPr>
+    </w:p>
+    <w:p>
+      <w:pPr>
+        <w:pStyle w:val="Prrafodelista"/>
+        <w:ind w:left="0"/>
+        <w:rPr>
+          <w:color w:val="000000" w:themeColor="text1"/>
+          <w:lang w:val="es-MX"/>
+        </w:rPr>
+      </w:pPr>
+    </w:p>
+    <w:p>
+      <w:pPr>
+        <w:pStyle w:val="Prrafodelista"/>
+        <w:ind w:left="0"/>
+        <w:rPr>
+          <w:color w:val="000000" w:themeColor="text1"/>
+          <w:lang w:val="es-MX"/>
+        </w:rPr>
+      </w:pPr>
+    </w:p>
+    <w:p>
+      <w:pPr>
+        <w:pStyle w:val="Prrafodelista"/>
+        <w:ind w:left="0"/>
+        <w:rPr>
+          <w:color w:val="000000" w:themeColor="text1"/>
+          <w:lang w:val="es-MX"/>
+        </w:rPr>
+      </w:pPr>
+    </w:p>
+    <w:p>
+      <w:pPr>
+        <w:pStyle w:val="Prrafodelista"/>
+        <w:ind w:left="0"/>
+        <w:rPr>
+          <w:color w:val="000000" w:themeColor="text1"/>
+          <w:lang w:val="es-MX"/>
+        </w:rPr>
+      </w:pPr>
+    </w:p>
+    <w:p>
+      <w:pPr>
+        <w:pStyle w:val="Prrafodelista"/>
+        <w:ind w:left="0"/>
+        <w:rPr>
+          <w:color w:val="000000" w:themeColor="text1"/>
+          <w:lang w:val="es-MX"/>
+        </w:rPr>
+      </w:pPr>
+    </w:p>
+    <w:p>
+      <w:pPr>
+        <w:pStyle w:val="Prrafodelista"/>
+        <w:ind w:left="0"/>
+        <w:rPr>
+          <w:color w:val="000000" w:themeColor="text1"/>
+          <w:lang w:val="es-MX"/>
+        </w:rPr>
+      </w:pPr>
+    </w:p>
+    <w:p>
+      <w:pPr>
+        <w:rPr>
+          <w:lang w:val="es-MX"/>
+        </w:rPr>
+      </w:pPr>
+      <w:bookmarkStart w:id="0" w:name="_GoBack"/>
       <w:bookmarkEnd w:id="0"/>
+    </w:p>
+    <w:p>
+      <w:pPr>
+        <w:rPr>
+          <w:b/>
+          <w:color w:val="FF0000"/>
+          <w:lang w:val="es-MX"/>
+        </w:rPr>
+      </w:pPr>
+      <w:r>
+        <w:rPr>
+          <w:b/>
+          <w:color w:val="FF0000"/>
+          <w:lang w:val="es-MX"/>
+        </w:rPr>
+        <w:lastRenderedPageBreak/>
+        <w:t xml:space="preserve">ITERACION DE LA MATRIZ EMPAREJAMIENTOS: </w:t>
+      </w:r>
+    </w:p>
+    <w:p>
+      <w:pPr>
+        <w:rPr>
+          <w:lang w:val="es-MX"/>
+        </w:rPr>
+      </w:pPr>
+      <w:r>
+        <w:rPr>
+          <w:noProof/>
+        </w:rPr>
+        <w:drawing>
+          <wp:inline distT="0" distB="0" distL="0" distR="0" wp14:anchorId="724A66A6" wp14:editId="0B77C212">
+            <wp:extent cx="5514975" cy="2657475"/>
+            <wp:effectExtent l="0" t="0" r="9525" b="9525"/>
+            <wp:docPr id="4" name="Imagen 4"/>
+            <wp:cNvGraphicFramePr>
+              <a:graphicFrameLocks xmlns:a="http://schemas.openxmlformats.org/drawingml/2006/main" noChangeAspect="1"/>
+            </wp:cNvGraphicFramePr>
+            <a:graphic xmlns:a="http://schemas.openxmlformats.org/drawingml/2006/main">
+              <a:graphicData uri="http://schemas.openxmlformats.org/drawingml/2006/picture">
+                <pic:pic xmlns:pic="http://schemas.openxmlformats.org/drawingml/2006/picture">
+                  <pic:nvPicPr>
+                    <pic:cNvPr id="1" name=""/>
+                    <pic:cNvPicPr/>
+                  </pic:nvPicPr>
+                  <pic:blipFill>
+                    <a:blip r:embed="rId9"/>
+                    <a:stretch>
+                      <a:fillRect/>
+                    </a:stretch>
+                  </pic:blipFill>
+                  <pic:spPr>
+                    <a:xfrm>
+                      <a:off x="0" y="0"/>
+                      <a:ext cx="5514975" cy="2657475"/>
+                    </a:xfrm>
+                    <a:prstGeom prst="rect">
+                      <a:avLst/>
+                    </a:prstGeom>
+                  </pic:spPr>
+                </pic:pic>
+              </a:graphicData>
+            </a:graphic>
+          </wp:inline>
+        </w:drawing>
+      </w:r>
+    </w:p>
+    <w:p>
+      <w:pPr>
+        <w:rPr>
+          <w:lang w:val="es-MX"/>
+        </w:rPr>
+      </w:pPr>
+      <w:r>
+        <w:rPr>
+          <w:lang w:val="es-MX"/>
+        </w:rPr>
+        <w:t xml:space="preserve">1. </w:t>
+      </w:r>
+      <w:r>
+        <w:rPr>
+          <w:lang w:val="es-MX"/>
+        </w:rPr>
+        <w:t xml:space="preserve">En esta líneas de código vemos que </w:t>
+      </w:r>
+      <w:r>
+        <w:rPr>
+          <w:lang w:val="es-MX"/>
+        </w:rPr>
+        <w:t>matriz es una lista de listas (</w:t>
+      </w:r>
+      <w:proofErr w:type="spellStart"/>
+      <w:r>
+        <w:rPr>
+          <w:lang w:val="es-MX"/>
+        </w:rPr>
+        <w:t>List</w:t>
+      </w:r>
+      <w:proofErr w:type="spellEnd"/>
+      <w:r>
+        <w:rPr>
+          <w:lang w:val="es-MX"/>
+        </w:rPr>
+        <w:t>&lt;</w:t>
+      </w:r>
+      <w:proofErr w:type="spellStart"/>
+      <w:r>
+        <w:rPr>
+          <w:lang w:val="es-MX"/>
+        </w:rPr>
+        <w:t>List</w:t>
+      </w:r>
+      <w:proofErr w:type="spellEnd"/>
+      <w:r>
+        <w:rPr>
+          <w:lang w:val="es-MX"/>
+        </w:rPr>
+        <w:t>&lt;</w:t>
+      </w:r>
+      <w:proofErr w:type="spellStart"/>
+      <w:r>
+        <w:rPr>
+          <w:lang w:val="es-MX"/>
+        </w:rPr>
+        <w:t>String</w:t>
+      </w:r>
+      <w:proofErr w:type="spellEnd"/>
+      <w:r>
+        <w:rPr>
+          <w:lang w:val="es-MX"/>
+        </w:rPr>
+        <w:t xml:space="preserve">&gt;&gt;) </w:t>
+      </w:r>
+      <w:r>
+        <w:rPr>
+          <w:lang w:val="es-MX"/>
+        </w:rPr>
+        <w:t xml:space="preserve">que fue creada anteriormente, </w:t>
+      </w:r>
+      <w:r>
+        <w:rPr>
+          <w:lang w:val="es-MX"/>
+        </w:rPr>
+        <w:t xml:space="preserve">donde cada </w:t>
+      </w:r>
+      <w:proofErr w:type="spellStart"/>
+      <w:r>
+        <w:rPr>
+          <w:lang w:val="es-MX"/>
+        </w:rPr>
+        <w:t>sublista</w:t>
+      </w:r>
+      <w:proofErr w:type="spellEnd"/>
+      <w:r>
+        <w:rPr>
+          <w:lang w:val="es-MX"/>
+        </w:rPr>
+        <w:t xml:space="preserve"> tiene dos elementos: el primero es el nombre del estudiante (</w:t>
+      </w:r>
+      <w:proofErr w:type="gramStart"/>
+      <w:r>
+        <w:rPr>
+          <w:lang w:val="es-MX"/>
+        </w:rPr>
+        <w:t>emparejamiento[</w:t>
+      </w:r>
+      <w:proofErr w:type="gramEnd"/>
+      <w:r>
+        <w:rPr>
+          <w:lang w:val="es-MX"/>
+        </w:rPr>
+        <w:t>0]) y el segundo es el tema (emparejamiento[1]).</w:t>
+      </w:r>
+    </w:p>
+    <w:p>
+      <w:pPr>
+        <w:rPr>
+          <w:lang w:val="es-MX"/>
+        </w:rPr>
+      </w:pPr>
+      <w:r>
+        <w:rPr>
+          <w:lang w:val="es-MX"/>
+        </w:rPr>
+        <w:t xml:space="preserve">2. </w:t>
+      </w:r>
+      <w:r>
+        <w:rPr>
+          <w:lang w:val="es-MX"/>
+        </w:rPr>
+        <w:t xml:space="preserve">El bucle </w:t>
+      </w:r>
+      <w:proofErr w:type="spellStart"/>
+      <w:r>
+        <w:rPr>
+          <w:lang w:val="es-MX"/>
+        </w:rPr>
+        <w:t>for</w:t>
+      </w:r>
+      <w:proofErr w:type="spellEnd"/>
+      <w:r>
+        <w:rPr>
+          <w:lang w:val="es-MX"/>
+        </w:rPr>
+        <w:t xml:space="preserve"> recorre cada emparejamiento en la lista matriz.</w:t>
+      </w:r>
+    </w:p>
+    <w:p>
+      <w:pPr>
+        <w:rPr>
+          <w:lang w:val="es-MX"/>
+        </w:rPr>
+      </w:pPr>
+      <w:r>
+        <w:rPr>
+          <w:lang w:val="es-MX"/>
+        </w:rPr>
+        <w:t xml:space="preserve">3. </w:t>
+      </w:r>
+      <w:r>
+        <w:rPr>
+          <w:lang w:val="es-MX"/>
+        </w:rPr>
+        <w:t>Para cada emparejamiento, se obtiene el tema y el estudiante.</w:t>
+      </w:r>
+    </w:p>
+    <w:p>
+      <w:pPr>
+        <w:rPr>
+          <w:lang w:val="es-MX"/>
+        </w:rPr>
+      </w:pPr>
+      <w:r>
+        <w:rPr>
+          <w:lang w:val="es-MX"/>
+        </w:rPr>
+        <w:t xml:space="preserve">4. </w:t>
+      </w:r>
+      <w:r>
+        <w:rPr>
+          <w:lang w:val="es-MX"/>
+        </w:rPr>
+        <w:t xml:space="preserve">Se verifica si </w:t>
+      </w:r>
+      <w:proofErr w:type="spellStart"/>
+      <w:r>
+        <w:rPr>
+          <w:lang w:val="es-MX"/>
+        </w:rPr>
+        <w:t>temasConEstudiantes</w:t>
+      </w:r>
+      <w:proofErr w:type="spellEnd"/>
+      <w:r>
+        <w:rPr>
+          <w:lang w:val="es-MX"/>
+        </w:rPr>
+        <w:t xml:space="preserve"> ya contiene el tema. Si no está presente </w:t>
+      </w:r>
+      <w:proofErr w:type="gramStart"/>
+      <w:r>
+        <w:rPr>
+          <w:lang w:val="es-MX"/>
+        </w:rPr>
+        <w:t>(!</w:t>
+      </w:r>
+      <w:proofErr w:type="spellStart"/>
+      <w:r>
+        <w:rPr>
+          <w:lang w:val="es-MX"/>
+        </w:rPr>
+        <w:t>temasConEstudiantes.containsKey</w:t>
+      </w:r>
+      <w:proofErr w:type="spellEnd"/>
+      <w:proofErr w:type="gramEnd"/>
+      <w:r>
+        <w:rPr>
+          <w:lang w:val="es-MX"/>
+        </w:rPr>
+        <w:t>(tema)), se inicializa una lista vacía para ese tema.</w:t>
+      </w:r>
+    </w:p>
+    <w:p>
+      <w:pPr>
+        <w:rPr>
+          <w:lang w:val="es-MX"/>
+        </w:rPr>
+      </w:pPr>
+      <w:r>
+        <w:rPr>
+          <w:lang w:val="es-MX"/>
+        </w:rPr>
+        <w:t xml:space="preserve">5. </w:t>
+      </w:r>
+      <w:r>
+        <w:rPr>
+          <w:lang w:val="es-MX"/>
+        </w:rPr>
+        <w:t>Luego, se añade el estudiante a la lista de estudiantes asociados al tema (</w:t>
+      </w:r>
+      <w:proofErr w:type="spellStart"/>
+      <w:r>
+        <w:rPr>
+          <w:lang w:val="es-MX"/>
+        </w:rPr>
+        <w:t>temasConEstudiantes</w:t>
+      </w:r>
+      <w:proofErr w:type="spellEnd"/>
+      <w:r>
+        <w:rPr>
+          <w:lang w:val="es-MX"/>
+        </w:rPr>
+        <w:t>[tema]</w:t>
+      </w:r>
+      <w:proofErr w:type="gramStart"/>
+      <w:r>
+        <w:rPr>
+          <w:lang w:val="es-MX"/>
+        </w:rPr>
+        <w:t>!.</w:t>
+      </w:r>
+      <w:proofErr w:type="spellStart"/>
+      <w:r>
+        <w:rPr>
+          <w:lang w:val="es-MX"/>
+        </w:rPr>
+        <w:t>add</w:t>
+      </w:r>
+      <w:proofErr w:type="spellEnd"/>
+      <w:proofErr w:type="gramEnd"/>
+      <w:r>
+        <w:rPr>
+          <w:lang w:val="es-MX"/>
+        </w:rPr>
+        <w:t>(emparejamiento[0])).</w:t>
+      </w:r>
+    </w:p>
+    <w:p>
+      <w:pPr>
+        <w:rPr>
+          <w:lang w:val="es-MX"/>
+        </w:rPr>
+      </w:pPr>
+    </w:p>
+    <w:p>
+      <w:pPr>
+        <w:rPr>
+          <w:lang w:val="es-MX"/>
+        </w:rPr>
+      </w:pPr>
+    </w:p>
+    <w:p>
+      <w:pPr>
+        <w:rPr>
+          <w:lang w:val="es-MX"/>
+        </w:rPr>
+      </w:pPr>
+    </w:p>
+    <w:p>
+      <w:pPr>
+        <w:rPr>
+          <w:lang w:val="es-MX"/>
+        </w:rPr>
+      </w:pPr>
+    </w:p>
+    <w:p>
+      <w:pPr>
+        <w:rPr>
+          <w:lang w:val="es-MX"/>
+        </w:rPr>
+      </w:pPr>
+    </w:p>
+    <w:p>
+      <w:pPr>
+        <w:rPr>
+          <w:lang w:val="es-MX"/>
+        </w:rPr>
+      </w:pPr>
+    </w:p>
+    <w:p>
+      <w:pPr>
+        <w:rPr>
+          <w:lang w:val="es-MX"/>
+        </w:rPr>
+      </w:pPr>
+    </w:p>
+    <w:p>
+      <w:pPr>
+        <w:rPr>
+          <w:lang w:val="es-MX"/>
+        </w:rPr>
+      </w:pPr>
+    </w:p>
+    <w:p>
+      <w:pPr>
+        <w:rPr>
+          <w:lang w:val="es-MX"/>
+        </w:rPr>
+      </w:pPr>
+    </w:p>
+    <w:p>
+      <w:pPr>
+        <w:rPr>
+          <w:lang w:val="es-MX"/>
+        </w:rPr>
+      </w:pPr>
+    </w:p>
+    <w:p>
+      <w:pPr>
+        <w:rPr>
+          <w:b/>
+          <w:color w:val="FF0000"/>
+          <w:lang w:val="es-MX"/>
+        </w:rPr>
+      </w:pPr>
+      <w:r>
+        <w:rPr>
+          <w:b/>
+          <w:color w:val="FF0000"/>
+          <w:lang w:val="es-MX"/>
+        </w:rPr>
+        <w:lastRenderedPageBreak/>
+        <w:t xml:space="preserve">IMPRESIÓN </w:t>
+      </w:r>
+      <w:r>
+        <w:rPr>
+          <w:b/>
+          <w:color w:val="FF0000"/>
+          <w:lang w:val="es-MX"/>
+        </w:rPr>
+        <w:t>DE LOS RESULTADOS</w:t>
+      </w:r>
+      <w:r>
+        <w:rPr>
+          <w:b/>
+          <w:color w:val="FF0000"/>
+          <w:lang w:val="es-MX"/>
+        </w:rPr>
+        <w:t xml:space="preserve">: </w:t>
+      </w:r>
+    </w:p>
+    <w:p>
+      <w:pPr>
+        <w:rPr>
+          <w:b/>
+          <w:color w:val="FF0000"/>
+          <w:lang w:val="es-MX"/>
+        </w:rPr>
+      </w:pPr>
+      <w:r>
+        <w:rPr>
+          <w:b/>
+          <w:noProof/>
+          <w:color w:val="FF0000"/>
+        </w:rPr>
+        <w:drawing>
+          <wp:inline distT="0" distB="0" distL="0" distR="0" wp14:anchorId="235D4AEE" wp14:editId="04F37F59">
+            <wp:extent cx="5581650" cy="3019425"/>
+            <wp:effectExtent l="0" t="0" r="0" b="9525"/>
+            <wp:docPr id="6" name="Imagen 6"/>
+            <wp:cNvGraphicFramePr>
+              <a:graphicFrameLocks xmlns:a="http://schemas.openxmlformats.org/drawingml/2006/main" noChangeAspect="1"/>
+            </wp:cNvGraphicFramePr>
+            <a:graphic xmlns:a="http://schemas.openxmlformats.org/drawingml/2006/main">
+              <a:graphicData uri="http://schemas.openxmlformats.org/drawingml/2006/picture">
+                <pic:pic xmlns:pic="http://schemas.openxmlformats.org/drawingml/2006/picture">
+                  <pic:nvPicPr>
+                    <pic:cNvPr id="1" name=""/>
+                    <pic:cNvPicPr/>
+                  </pic:nvPicPr>
+                  <pic:blipFill>
+                    <a:blip r:embed="rId10"/>
+                    <a:stretch>
+                      <a:fillRect/>
+                    </a:stretch>
+                  </pic:blipFill>
+                  <pic:spPr>
+                    <a:xfrm>
+                      <a:off x="0" y="0"/>
+                      <a:ext cx="5581650" cy="3019425"/>
+                    </a:xfrm>
+                    <a:prstGeom prst="rect">
+                      <a:avLst/>
+                    </a:prstGeom>
+                  </pic:spPr>
+                </pic:pic>
+              </a:graphicData>
+            </a:graphic>
+          </wp:inline>
+        </w:drawing>
+      </w:r>
+    </w:p>
+    <w:p>
+      <w:pPr>
+        <w:rPr>
+          <w:lang w:val="es-MX"/>
+        </w:rPr>
+      </w:pPr>
+      <w:r>
+        <w:rPr>
+          <w:lang w:val="es-MX"/>
+        </w:rPr>
+        <w:t xml:space="preserve">1. </w:t>
+      </w:r>
+      <w:proofErr w:type="spellStart"/>
+      <w:r>
+        <w:rPr>
+          <w:lang w:val="es-MX"/>
+        </w:rPr>
+        <w:t>temasConEstudiantes.forEach</w:t>
+      </w:r>
+      <w:proofErr w:type="spellEnd"/>
+      <w:r>
+        <w:rPr>
+          <w:lang w:val="es-MX"/>
+        </w:rPr>
+        <w:t xml:space="preserve">((tema, estudiantes) </w:t>
+      </w:r>
+      <w:proofErr w:type="gramStart"/>
+      <w:r>
+        <w:rPr>
+          <w:lang w:val="es-MX"/>
+        </w:rPr>
+        <w:t>{ ...</w:t>
+      </w:r>
+      <w:proofErr w:type="gramEnd"/>
+      <w:r>
+        <w:rPr>
+          <w:lang w:val="es-MX"/>
+        </w:rPr>
+        <w:t xml:space="preserve"> }): Itera sobre todas las entradas del mapa </w:t>
+      </w:r>
+      <w:r>
+        <w:rPr>
+          <w:lang w:val="es-MX"/>
+        </w:rPr>
+        <w:t xml:space="preserve"> </w:t>
+      </w:r>
+      <w:proofErr w:type="spellStart"/>
+      <w:r>
+        <w:rPr>
+          <w:lang w:val="es-MX"/>
+        </w:rPr>
+        <w:t>temasConEstudiantes</w:t>
+      </w:r>
+      <w:proofErr w:type="spellEnd"/>
+      <w:r>
+        <w:rPr>
+          <w:lang w:val="es-MX"/>
+        </w:rPr>
+        <w:t xml:space="preserve">, donde tema es la clave (nombre del tema) y estudiantes es la lista de </w:t>
+      </w:r>
+      <w:r>
+        <w:rPr>
+          <w:lang w:val="es-MX"/>
+        </w:rPr>
+        <w:t xml:space="preserve"> </w:t>
+      </w:r>
+      <w:r>
+        <w:rPr>
+          <w:lang w:val="es-MX"/>
+        </w:rPr>
+        <w:t>estudiantes asociados a ese tema.</w:t>
+      </w:r>
+    </w:p>
+    <w:p>
+      <w:pPr>
+        <w:rPr>
+          <w:lang w:val="es-MX"/>
+        </w:rPr>
+      </w:pPr>
+      <w:r>
+        <w:rPr>
+          <w:lang w:val="es-MX"/>
+        </w:rPr>
+        <w:t xml:space="preserve">2. </w:t>
+      </w:r>
+      <w:r>
+        <w:rPr>
+          <w:lang w:val="es-MX"/>
+        </w:rPr>
+        <w:t xml:space="preserve">Dentro del bucle </w:t>
+      </w:r>
+      <w:proofErr w:type="spellStart"/>
+      <w:r>
+        <w:rPr>
+          <w:lang w:val="es-MX"/>
+        </w:rPr>
+        <w:t>forEach</w:t>
+      </w:r>
+      <w:proofErr w:type="spellEnd"/>
+      <w:r>
+        <w:rPr>
+          <w:lang w:val="es-MX"/>
+        </w:rPr>
+        <w:t>:</w:t>
+      </w:r>
+    </w:p>
+    <w:p>
+      <w:pPr>
+        <w:ind w:left="720"/>
+        <w:rPr>
+          <w:lang w:val="es-MX"/>
+        </w:rPr>
+      </w:pPr>
+      <w:r>
+        <w:rPr>
+          <w:lang w:val="es-MX"/>
+        </w:rPr>
+        <w:t xml:space="preserve">- </w:t>
+      </w:r>
+      <w:r>
+        <w:rPr>
+          <w:lang w:val="es-MX"/>
+        </w:rPr>
+        <w:t>Imprime el nombre del tema.</w:t>
+      </w:r>
+    </w:p>
+    <w:p>
+      <w:pPr>
+        <w:ind w:left="720"/>
+        <w:rPr>
+          <w:lang w:val="es-MX"/>
+        </w:rPr>
+      </w:pPr>
+      <w:r>
+        <w:rPr>
+          <w:lang w:val="es-MX"/>
+        </w:rPr>
+        <w:t xml:space="preserve">- </w:t>
+      </w:r>
+      <w:r>
+        <w:rPr>
+          <w:lang w:val="es-MX"/>
+        </w:rPr>
+        <w:t>Imprime "Estudiantes:".</w:t>
+      </w:r>
+    </w:p>
+    <w:p>
+      <w:pPr>
+        <w:ind w:left="720"/>
+        <w:rPr>
+          <w:lang w:val="es-MX"/>
+        </w:rPr>
+      </w:pPr>
+      <w:r>
+        <w:rPr>
+          <w:lang w:val="es-MX"/>
+        </w:rPr>
+        <w:t xml:space="preserve">- </w:t>
+      </w:r>
+      <w:r>
+        <w:rPr>
+          <w:lang w:val="es-MX"/>
+        </w:rPr>
+        <w:t>Itera sobre la lista de estudiantes.</w:t>
+      </w:r>
+    </w:p>
+    <w:p>
+      <w:pPr>
+        <w:ind w:left="720"/>
+        <w:rPr>
+          <w:lang w:val="es-MX"/>
+        </w:rPr>
+      </w:pPr>
+      <w:r>
+        <w:rPr>
+          <w:lang w:val="es-MX"/>
+        </w:rPr>
+        <w:t xml:space="preserve">- </w:t>
+      </w:r>
+      <w:r>
+        <w:rPr>
+          <w:lang w:val="es-MX"/>
+        </w:rPr>
+        <w:t xml:space="preserve">Imprime cada estudiante precedido por un </w:t>
+      </w:r>
+      <w:proofErr w:type="spellStart"/>
+      <w:r>
+        <w:rPr>
+          <w:lang w:val="es-MX"/>
+        </w:rPr>
+        <w:t>guión</w:t>
+      </w:r>
+      <w:proofErr w:type="spellEnd"/>
+      <w:r>
+        <w:rPr>
+          <w:lang w:val="es-MX"/>
+        </w:rPr>
+        <w:t xml:space="preserve"> ("- $estudiante").</w:t>
+      </w:r>
+    </w:p>
+    <w:p>
+      <w:pPr>
+        <w:rPr>
+          <w:b/>
+          <w:lang w:val="es-MX"/>
+        </w:rPr>
+      </w:pPr>
+    </w:p>
+    <w:p>
+      <w:pPr>
+        <w:rPr>
+          <w:b/>
+          <w:lang w:val="es-MX"/>
+        </w:rPr>
+      </w:pPr>
+      <w:r>
+        <w:rPr>
+          <w:b/>
+          <w:lang w:val="es-MX"/>
+        </w:rPr>
+        <w:t>Método</w:t>
+      </w:r>
+      <w:r>
+        <w:rPr>
+          <w:b/>
+          <w:lang w:val="es-MX"/>
+        </w:rPr>
+        <w:t xml:space="preserve"> </w:t>
+      </w:r>
+      <w:proofErr w:type="spellStart"/>
+      <w:r>
+        <w:rPr>
+          <w:b/>
+          <w:lang w:val="es-MX"/>
+        </w:rPr>
+        <w:t>forE</w:t>
+      </w:r>
+      <w:r>
+        <w:rPr>
+          <w:b/>
+          <w:lang w:val="es-MX"/>
+        </w:rPr>
+        <w:t>ach</w:t>
+      </w:r>
+      <w:proofErr w:type="spellEnd"/>
+      <w:r>
+        <w:rPr>
+          <w:b/>
+          <w:lang w:val="es-MX"/>
+        </w:rPr>
+        <w:t>:</w:t>
+      </w:r>
+    </w:p>
+    <w:p>
+      <w:pPr>
+        <w:rPr>
+          <w:lang w:val="es-MX"/>
+        </w:rPr>
+      </w:pPr>
+      <w:r>
+        <w:rPr>
+          <w:lang w:val="es-MX"/>
+        </w:rPr>
+        <w:t>S</w:t>
+      </w:r>
+      <w:r>
+        <w:rPr>
+          <w:lang w:val="es-MX"/>
+        </w:rPr>
+        <w:t>e utiliza para iterar sobre los elementos de una lista y aplicar una función a cada elemento de manera secuencial.</w:t>
+      </w:r>
+    </w:p>
+    <w:p>
+      <w:pPr>
+        <w:rPr>
+          <w:lang w:val="es-MX"/>
+        </w:rPr>
+      </w:pPr>
+      <w:r>
+        <w:rPr>
+          <w:lang w:val="es-MX"/>
+        </w:rPr>
+        <w:t xml:space="preserve">La función </w:t>
+      </w:r>
+      <w:proofErr w:type="spellStart"/>
+      <w:r>
+        <w:rPr>
+          <w:lang w:val="es-MX"/>
+        </w:rPr>
+        <w:t>forEach</w:t>
+      </w:r>
+      <w:proofErr w:type="spellEnd"/>
+      <w:r>
+        <w:rPr>
+          <w:lang w:val="es-MX"/>
+        </w:rPr>
+        <w:t xml:space="preserve"> </w:t>
+      </w:r>
+      <w:r>
+        <w:rPr>
+          <w:lang w:val="es-MX"/>
+        </w:rPr>
+        <w:t>permite ejecutar una acción (o</w:t>
+      </w:r>
+      <w:r>
+        <w:rPr>
+          <w:lang w:val="es-MX"/>
+        </w:rPr>
+        <w:t xml:space="preserve"> función o un bloque de código) sobre cada elemento de un</w:t>
+      </w:r>
+      <w:r>
+        <w:rPr>
+          <w:lang w:val="es-MX"/>
+        </w:rPr>
+        <w:t>a lista</w:t>
+      </w:r>
+      <w:r>
+        <w:rPr>
+          <w:lang w:val="es-MX"/>
+        </w:rPr>
+        <w:t xml:space="preserve"> iterable</w:t>
+      </w:r>
+      <w:r>
+        <w:rPr>
+          <w:lang w:val="es-MX"/>
+        </w:rPr>
+        <w:t xml:space="preserve"> </w:t>
+      </w:r>
+      <w:proofErr w:type="spellStart"/>
+      <w:r>
+        <w:rPr>
+          <w:lang w:val="es-MX"/>
+        </w:rPr>
+        <w:t>secuencualmente</w:t>
+      </w:r>
+      <w:proofErr w:type="spellEnd"/>
+      <w:r>
+        <w:rPr>
+          <w:lang w:val="es-MX"/>
+        </w:rPr>
+        <w:t>.</w:t>
+      </w:r>
+    </w:p>
+    <w:p>
+      <w:pPr>
+        <w:rPr>
+          <w:lang w:val="es-MX"/>
+        </w:rPr>
+      </w:pPr>
+      <w:r>
+        <w:rPr>
+          <w:lang w:val="es-MX"/>
+        </w:rPr>
+        <w:t xml:space="preserve">A </w:t>
+      </w:r>
+      <w:proofErr w:type="gramStart"/>
+      <w:r>
+        <w:rPr>
+          <w:lang w:val="es-MX"/>
+        </w:rPr>
+        <w:t>continuación</w:t>
+      </w:r>
+      <w:proofErr w:type="gramEnd"/>
+      <w:r>
+        <w:rPr>
+          <w:lang w:val="es-MX"/>
+        </w:rPr>
+        <w:t xml:space="preserve"> un ejemplo: </w:t>
+      </w:r>
+    </w:p>
+    <w:p>
+      <w:pPr>
+        <w:rPr>
+          <w:lang w:val="es-MX"/>
+        </w:rPr>
+      </w:pPr>
+      <w:r>
+        <w:rPr>
+          <w:noProof/>
+        </w:rPr>
+        <w:lastRenderedPageBreak/>
+        <w:drawing>
+          <wp:inline distT="0" distB="0" distL="0" distR="0" wp14:anchorId="369276F8" wp14:editId="2AD46653">
+            <wp:extent cx="5612130" cy="2446020"/>
+            <wp:effectExtent l="0" t="0" r="7620" b="0"/>
+            <wp:docPr id="8" name="Imagen 8"/>
+            <wp:cNvGraphicFramePr>
+              <a:graphicFrameLocks xmlns:a="http://schemas.openxmlformats.org/drawingml/2006/main" noChangeAspect="1"/>
+            </wp:cNvGraphicFramePr>
+            <a:graphic xmlns:a="http://schemas.openxmlformats.org/drawingml/2006/main">
+              <a:graphicData uri="http://schemas.openxmlformats.org/drawingml/2006/picture">
+                <pic:pic xmlns:pic="http://schemas.openxmlformats.org/drawingml/2006/picture">
+                  <pic:nvPicPr>
+                    <pic:cNvPr id="1" name=""/>
+                    <pic:cNvPicPr/>
+                  </pic:nvPicPr>
+                  <pic:blipFill>
+                    <a:blip r:embed="rId11"/>
+                    <a:stretch>
+                      <a:fillRect/>
+                    </a:stretch>
+                  </pic:blipFill>
+                  <pic:spPr>
+                    <a:xfrm>
+                      <a:off x="0" y="0"/>
+                      <a:ext cx="5612130" cy="2446020"/>
+                    </a:xfrm>
+                    <a:prstGeom prst="rect">
+                      <a:avLst/>
+                    </a:prstGeom>
+                  </pic:spPr>
+                </pic:pic>
+              </a:graphicData>
+            </a:graphic>
+          </wp:inline>
+        </w:drawing>
+      </w:r>
+    </w:p>
+    <w:p>
+      <w:pPr>
+        <w:rPr>
+          <w:lang w:val="es-MX"/>
+        </w:rPr>
+      </w:pPr>
+      <w:r>
+        <w:rPr>
+          <w:lang w:val="es-MX"/>
+        </w:rPr>
+        <w:t>En este ejemplo:</w:t>
+      </w:r>
+    </w:p>
+    <w:p>
+      <w:pPr>
+        <w:pStyle w:val="Prrafodelista"/>
+        <w:numPr>
+          <w:ilvl w:val="0"/>
+          <w:numId w:val="5"/>
+        </w:numPr>
+        <w:rPr>
+          <w:lang w:val="es-MX"/>
+        </w:rPr>
+      </w:pPr>
+      <w:r>
+        <w:rPr>
+          <w:lang w:val="es-MX"/>
+        </w:rPr>
+        <w:t>Definimos una lista nombres con valores ['Ana', 'Juan', 'María', 'Pedro'].</w:t>
+      </w:r>
+    </w:p>
+    <w:p>
+      <w:pPr>
+        <w:pStyle w:val="Prrafodelista"/>
+        <w:numPr>
+          <w:ilvl w:val="0"/>
+          <w:numId w:val="5"/>
+        </w:numPr>
+        <w:rPr>
+          <w:lang w:val="es-MX"/>
+        </w:rPr>
+      </w:pPr>
+      <w:r>
+        <w:rPr>
+          <w:lang w:val="es-MX"/>
+        </w:rPr>
+        <w:t xml:space="preserve">Usamos la función </w:t>
+      </w:r>
+      <w:proofErr w:type="spellStart"/>
+      <w:r>
+        <w:rPr>
+          <w:lang w:val="es-MX"/>
+        </w:rPr>
+        <w:t>forEach</w:t>
+      </w:r>
+      <w:proofErr w:type="spellEnd"/>
+      <w:r>
+        <w:rPr>
+          <w:lang w:val="es-MX"/>
+        </w:rPr>
+        <w:t xml:space="preserve"> en nombres para aplicar la función (nombre) =&gt; </w:t>
+      </w:r>
+      <w:proofErr w:type="spellStart"/>
+      <w:r>
+        <w:rPr>
+          <w:lang w:val="es-MX"/>
+        </w:rPr>
+        <w:t>print</w:t>
+      </w:r>
+      <w:proofErr w:type="spellEnd"/>
+      <w:r>
+        <w:rPr>
+          <w:lang w:val="es-MX"/>
+        </w:rPr>
+        <w:t>(nombre) a cada elemento.</w:t>
+      </w:r>
+    </w:p>
+    <w:p>
+      <w:pPr>
+        <w:pStyle w:val="Prrafodelista"/>
+        <w:numPr>
+          <w:ilvl w:val="0"/>
+          <w:numId w:val="4"/>
+        </w:numPr>
+        <w:rPr>
+          <w:lang w:val="es-MX"/>
+        </w:rPr>
+      </w:pPr>
+      <w:r>
+        <w:rPr>
+          <w:lang w:val="es-MX"/>
+        </w:rPr>
+        <w:t>nombre representa cada elemento de la lista original.</w:t>
+      </w:r>
+    </w:p>
+    <w:p>
+      <w:pPr>
+        <w:pStyle w:val="Prrafodelista"/>
+        <w:numPr>
+          <w:ilvl w:val="0"/>
+          <w:numId w:val="4"/>
+        </w:numPr>
+        <w:rPr>
+          <w:lang w:val="es-MX"/>
+        </w:rPr>
+      </w:pPr>
+      <w:proofErr w:type="spellStart"/>
+      <w:r>
+        <w:rPr>
+          <w:lang w:val="es-MX"/>
+        </w:rPr>
+        <w:t>print</w:t>
+      </w:r>
+      <w:proofErr w:type="spellEnd"/>
+      <w:r>
+        <w:rPr>
+          <w:lang w:val="es-MX"/>
+        </w:rPr>
+        <w:t>(nombre) es la acción que se ejecuta para cada elemento, que en este caso imprime el nombre en la consola.</w:t>
+      </w:r>
+    </w:p>
+    <w:p>
+      <w:pPr>
+        <w:pStyle w:val="Prrafodelista"/>
+        <w:numPr>
+          <w:ilvl w:val="0"/>
+          <w:numId w:val="5"/>
+        </w:numPr>
+        <w:rPr>
+          <w:lang w:val="es-MX"/>
+        </w:rPr>
+      </w:pPr>
+      <w:r>
+        <w:rPr>
+          <w:lang w:val="es-MX"/>
+        </w:rPr>
+        <w:t xml:space="preserve">La función </w:t>
+      </w:r>
+      <w:proofErr w:type="spellStart"/>
+      <w:r>
+        <w:rPr>
+          <w:lang w:val="es-MX"/>
+        </w:rPr>
+        <w:t>forEach</w:t>
+      </w:r>
+      <w:proofErr w:type="spellEnd"/>
+      <w:r>
+        <w:rPr>
+          <w:lang w:val="es-MX"/>
+        </w:rPr>
+        <w:t xml:space="preserve"> recorre secuencialmente todos los elementos de la lista y ejecuta la acción especificada para cada uno.</w:t>
+      </w:r>
+    </w:p>
+    <w:p>
+      <w:pPr>
+        <w:pStyle w:val="Prrafodelista"/>
+        <w:rPr>
+          <w:lang w:val="es-MX"/>
+        </w:rPr>
+      </w:pPr>
+    </w:p>
+    <w:p>
+      <w:pPr>
+        <w:pStyle w:val="Prrafodelista"/>
+        <w:ind w:left="360"/>
+        <w:rPr>
+          <w:lang w:val="es-MX"/>
+        </w:rPr>
+      </w:pPr>
+      <w:r>
+        <w:rPr>
+          <w:lang w:val="es-MX"/>
+        </w:rPr>
+        <w:t xml:space="preserve">En resumen, la función </w:t>
+      </w:r>
+      <w:proofErr w:type="spellStart"/>
+      <w:r>
+        <w:rPr>
+          <w:lang w:val="es-MX"/>
+        </w:rPr>
+        <w:t>forEach</w:t>
+      </w:r>
+      <w:proofErr w:type="spellEnd"/>
+      <w:r>
+        <w:rPr>
+          <w:lang w:val="es-MX"/>
+        </w:rPr>
+        <w:t xml:space="preserve"> es útil cuando queremos realizar una operación simple o imprimir cada elemento de una lista, sin necesidad de crear una nueva lista o modificar los elementos existentes. Es una forma eficiente y clara de iterar sobre los elementos de un iterable en </w:t>
+      </w:r>
+      <w:proofErr w:type="spellStart"/>
+      <w:r>
+        <w:rPr>
+          <w:lang w:val="es-MX"/>
+        </w:rPr>
+        <w:t>Dart</w:t>
+      </w:r>
+      <w:proofErr w:type="spellEnd"/>
+      <w:r>
+        <w:rPr>
+          <w:lang w:val="es-MX"/>
+        </w:rPr>
+        <w:t>.</w:t>
+      </w:r>
+    </w:p>
+    <w:p>
+      <w:pPr>
+        <w:ind w:left="720"/>
+        <w:rPr>
+          <w:lang w:val="es-MX"/>
+        </w:rPr>
+      </w:pPr>
+    </w:p>
+    <w:p>
+      <w:pPr>
+        <w:rPr>
+          <w:color w:val="FF0000"/>
+          <w:lang w:val="es-MX"/>
+        </w:rPr>
+      </w:pPr>
+      <w:r>
+        <w:rPr>
+          <w:b/>
+          <w:color w:val="FF0000"/>
+          <w:lang w:val="es-MX"/>
+        </w:rPr>
+        <w:t>CONCLUSIONES</w:t>
+      </w:r>
+      <w:r>
+        <w:rPr>
+          <w:b/>
+          <w:color w:val="FF0000"/>
+          <w:lang w:val="es-MX"/>
+        </w:rPr>
+        <w:t>:</w:t>
+      </w:r>
+    </w:p>
+    <w:p>
+      <w:pPr>
+        <w:rPr>
+          <w:color w:val="000000" w:themeColor="text1"/>
+          <w:lang w:val="es-MX"/>
+        </w:rPr>
+      </w:pPr>
+      <w:r>
+        <w:rPr>
+          <w:color w:val="000000" w:themeColor="text1"/>
+          <w:lang w:val="es-MX"/>
+        </w:rPr>
+        <w:t xml:space="preserve">Esta sección </w:t>
+      </w:r>
+      <w:r>
+        <w:rPr>
+          <w:color w:val="000000" w:themeColor="text1"/>
+          <w:lang w:val="es-MX"/>
+        </w:rPr>
+        <w:t>de código</w:t>
+      </w:r>
+      <w:r>
+        <w:rPr>
+          <w:color w:val="000000" w:themeColor="text1"/>
+          <w:lang w:val="es-MX"/>
+        </w:rPr>
+        <w:t xml:space="preserve"> realiza los siguientes pasos:</w:t>
+      </w:r>
+    </w:p>
+    <w:p>
+      <w:pPr>
+        <w:pStyle w:val="Prrafodelista"/>
+        <w:numPr>
+          <w:ilvl w:val="0"/>
+          <w:numId w:val="2"/>
+        </w:numPr>
+        <w:rPr>
+          <w:color w:val="000000" w:themeColor="text1"/>
+          <w:lang w:val="es-MX"/>
+        </w:rPr>
+      </w:pPr>
+      <w:r>
+        <w:rPr>
+          <w:color w:val="000000" w:themeColor="text1"/>
+          <w:lang w:val="es-MX"/>
+        </w:rPr>
+        <w:t>Preparación: Inicializa un mapa para almacenar temas y estudiantes.</w:t>
+      </w:r>
+    </w:p>
+    <w:p>
+      <w:pPr>
+        <w:pStyle w:val="Prrafodelista"/>
+        <w:rPr>
+          <w:color w:val="000000" w:themeColor="text1"/>
+          <w:lang w:val="es-MX"/>
+        </w:rPr>
+      </w:pPr>
+    </w:p>
+    <w:p>
+      <w:pPr>
+        <w:pStyle w:val="Prrafodelista"/>
+        <w:numPr>
+          <w:ilvl w:val="0"/>
+          <w:numId w:val="2"/>
+        </w:numPr>
+        <w:rPr>
+          <w:color w:val="000000" w:themeColor="text1"/>
+          <w:lang w:val="es-MX"/>
+        </w:rPr>
+      </w:pPr>
+      <w:r>
+        <w:rPr>
+          <w:color w:val="000000" w:themeColor="text1"/>
+          <w:lang w:val="es-MX"/>
+        </w:rPr>
+        <w:t>Asignación: Itera sobre una lista de emparejamientos (matriz) para asignar cada estudiante a un tema específico.</w:t>
+      </w:r>
+      <w:r>
+        <w:rPr>
+          <w:color w:val="000000" w:themeColor="text1"/>
+          <w:lang w:val="es-MX"/>
+        </w:rPr>
+        <w:t xml:space="preserve">  </w:t>
+      </w:r>
+    </w:p>
+    <w:p>
+      <w:pPr>
+        <w:pStyle w:val="Prrafodelista"/>
+        <w:rPr>
+          <w:color w:val="000000" w:themeColor="text1"/>
+          <w:lang w:val="es-MX"/>
+        </w:rPr>
+      </w:pPr>
+      <w:r>
+        <w:rPr>
+          <w:color w:val="000000" w:themeColor="text1"/>
+          <w:lang w:val="es-MX"/>
+        </w:rPr>
+        <w:t xml:space="preserve">                                                                                                                                             </w:t>
+      </w:r>
+    </w:p>
+    <w:p>
+      <w:pPr>
+        <w:pStyle w:val="Prrafodelista"/>
+        <w:numPr>
+          <w:ilvl w:val="0"/>
+          <w:numId w:val="2"/>
+        </w:numPr>
+        <w:rPr>
+          <w:color w:val="000000" w:themeColor="text1"/>
+          <w:lang w:val="es-MX"/>
+        </w:rPr>
+      </w:pPr>
+      <w:r>
+        <w:rPr>
+          <w:color w:val="000000" w:themeColor="text1"/>
+          <w:lang w:val="es-MX"/>
+        </w:rPr>
+        <w:t>Presentación: Imprime los resultados organizados por tema, mostrando todos los estudiantes asignados a cada tema.</w:t>
+      </w:r>
+    </w:p>
+    <w:p>
+      <w:pPr>
+        <w:rPr>
+          <w:b/>
+          <w:color w:val="000000" w:themeColor="text1"/>
+          <w:lang w:val="es-MX"/>
+        </w:rPr>
+      </w:pPr>
+      <w:r>
+        <w:rPr>
+          <w:color w:val="000000" w:themeColor="text1"/>
+          <w:lang w:val="es-MX"/>
+        </w:rPr>
+        <w:t>Esta estructura asegura que cada tema tenga una lista de estudiantes asociados correctamente y presenta los resultados de manera clara y ordenada.</w:t>
+      </w:r>
+      <w:r>
+        <w:rPr>
+          <w:color w:val="000000" w:themeColor="text1"/>
+          <w:lang w:val="es-MX"/>
+        </w:rPr>
+        <w:t xml:space="preserve"> </w:t>
+      </w:r>
+      <w:r>
+        <w:rPr>
+          <w:color w:val="000000" w:themeColor="text1"/>
+          <w:lang w:val="es-MX"/>
+        </w:rPr>
+        <w:t xml:space="preserve"> </w:t>
+      </w:r>
+    </w:p>
+    <w:p>
+      <w:pPr>
+        <w:rPr>
+          <w:b/>
+          <w:color w:val="000000" w:themeColor="text1"/>
+          <w:lang w:val="es-MX"/>
+        </w:rPr>
+      </w:pPr>
     </w:p>
     <w:sectPr>
       <w:pgSz w:w="12240" w:h="15840"/>
@@ -104,6 +2273,518 @@
     </w:sectPr>
   </w:body>
 </w:document>
+</file>
+
+<file path=word/numbering.xml><?xml version="1.0" encoding="utf-8"?>
+<w:numbering xmlns:wpc="http://schemas.microsoft.com/office/word/2010/wordprocessingCanvas" xmlns:cx="http://schemas.microsoft.com/office/drawing/2014/chartex" xmlns:mc="http://schemas.openxmlformats.org/markup-compatibility/2006" xmlns:o="urn:schemas-microsoft-com:office:office" xmlns:r="http://schemas.openxmlformats.org/officeDocument/2006/relationships" xmlns:m="http://schemas.openxmlformats.org/officeDocument/2006/math" xmlns:v="urn:schemas-microsoft-com:vml" xmlns:wp14="http://schemas.microsoft.com/office/word/2010/wordprocessingDrawing" xmlns:wp="http://schemas.openxmlformats.org/drawingml/2006/wordprocessingDrawing" xmlns:w10="urn:schemas-microsoft-com:office:word" xmlns:w="http://schemas.openxmlformats.org/wordprocessingml/2006/main" xmlns:w14="http://schemas.microsoft.com/office/word/2010/wordml" xmlns:w15="http://schemas.microsoft.com/office/word/2012/wordml" xmlns:w16se="http://schemas.microsoft.com/office/word/2015/wordml/symex" xmlns:wpg="http://schemas.microsoft.com/office/word/2010/wordprocessingGroup" xmlns:wpi="http://schemas.microsoft.com/office/word/2010/wordprocessingInk" xmlns:wne="http://schemas.microsoft.com/office/word/2006/wordml" xmlns:wps="http://schemas.microsoft.com/office/word/2010/wordprocessingShape" mc:Ignorable="w14 w15 w16se wp14">
+  <w:abstractNum w:abstractNumId="0" w15:restartNumberingAfterBreak="0">
+    <w:nsid w:val="0AD372D2"/>
+    <w:multiLevelType w:val="hybridMultilevel"/>
+    <w:tmpl w:val="8A56950C"/>
+    <w:lvl w:ilvl="0" w:tplc="A1443B9E">
+      <w:start w:val="2"/>
+      <w:numFmt w:val="bullet"/>
+      <w:lvlText w:val="-"/>
+      <w:lvlJc w:val="left"/>
+      <w:pPr>
+        <w:ind w:left="1200" w:hanging="360"/>
+      </w:pPr>
+      <w:rPr>
+        <w:rFonts w:ascii="Calibri" w:eastAsiaTheme="minorHAnsi" w:hAnsi="Calibri" w:cs="Calibri" w:hint="default"/>
+      </w:rPr>
+    </w:lvl>
+    <w:lvl w:ilvl="1" w:tplc="04090003" w:tentative="1">
+      <w:start w:val="1"/>
+      <w:numFmt w:val="bullet"/>
+      <w:lvlText w:val="o"/>
+      <w:lvlJc w:val="left"/>
+      <w:pPr>
+        <w:ind w:left="1920" w:hanging="360"/>
+      </w:pPr>
+      <w:rPr>
+        <w:rFonts w:ascii="Courier New" w:hAnsi="Courier New" w:cs="Courier New" w:hint="default"/>
+      </w:rPr>
+    </w:lvl>
+    <w:lvl w:ilvl="2" w:tplc="04090005" w:tentative="1">
+      <w:start w:val="1"/>
+      <w:numFmt w:val="bullet"/>
+      <w:lvlText w:val=""/>
+      <w:lvlJc w:val="left"/>
+      <w:pPr>
+        <w:ind w:left="2640" w:hanging="360"/>
+      </w:pPr>
+      <w:rPr>
+        <w:rFonts w:ascii="Wingdings" w:hAnsi="Wingdings" w:hint="default"/>
+      </w:rPr>
+    </w:lvl>
+    <w:lvl w:ilvl="3" w:tplc="04090001" w:tentative="1">
+      <w:start w:val="1"/>
+      <w:numFmt w:val="bullet"/>
+      <w:lvlText w:val=""/>
+      <w:lvlJc w:val="left"/>
+      <w:pPr>
+        <w:ind w:left="3360" w:hanging="360"/>
+      </w:pPr>
+      <w:rPr>
+        <w:rFonts w:ascii="Symbol" w:hAnsi="Symbol" w:hint="default"/>
+      </w:rPr>
+    </w:lvl>
+    <w:lvl w:ilvl="4" w:tplc="04090003" w:tentative="1">
+      <w:start w:val="1"/>
+      <w:numFmt w:val="bullet"/>
+      <w:lvlText w:val="o"/>
+      <w:lvlJc w:val="left"/>
+      <w:pPr>
+        <w:ind w:left="4080" w:hanging="360"/>
+      </w:pPr>
+      <w:rPr>
+        <w:rFonts w:ascii="Courier New" w:hAnsi="Courier New" w:cs="Courier New" w:hint="default"/>
+      </w:rPr>
+    </w:lvl>
+    <w:lvl w:ilvl="5" w:tplc="04090005" w:tentative="1">
+      <w:start w:val="1"/>
+      <w:numFmt w:val="bullet"/>
+      <w:lvlText w:val=""/>
+      <w:lvlJc w:val="left"/>
+      <w:pPr>
+        <w:ind w:left="4800" w:hanging="360"/>
+      </w:pPr>
+      <w:rPr>
+        <w:rFonts w:ascii="Wingdings" w:hAnsi="Wingdings" w:hint="default"/>
+      </w:rPr>
+    </w:lvl>
+    <w:lvl w:ilvl="6" w:tplc="04090001" w:tentative="1">
+      <w:start w:val="1"/>
+      <w:numFmt w:val="bullet"/>
+      <w:lvlText w:val=""/>
+      <w:lvlJc w:val="left"/>
+      <w:pPr>
+        <w:ind w:left="5520" w:hanging="360"/>
+      </w:pPr>
+      <w:rPr>
+        <w:rFonts w:ascii="Symbol" w:hAnsi="Symbol" w:hint="default"/>
+      </w:rPr>
+    </w:lvl>
+    <w:lvl w:ilvl="7" w:tplc="04090003" w:tentative="1">
+      <w:start w:val="1"/>
+      <w:numFmt w:val="bullet"/>
+      <w:lvlText w:val="o"/>
+      <w:lvlJc w:val="left"/>
+      <w:pPr>
+        <w:ind w:left="6240" w:hanging="360"/>
+      </w:pPr>
+      <w:rPr>
+        <w:rFonts w:ascii="Courier New" w:hAnsi="Courier New" w:cs="Courier New" w:hint="default"/>
+      </w:rPr>
+    </w:lvl>
+    <w:lvl w:ilvl="8" w:tplc="04090005" w:tentative="1">
+      <w:start w:val="1"/>
+      <w:numFmt w:val="bullet"/>
+      <w:lvlText w:val=""/>
+      <w:lvlJc w:val="left"/>
+      <w:pPr>
+        <w:ind w:left="6960" w:hanging="360"/>
+      </w:pPr>
+      <w:rPr>
+        <w:rFonts w:ascii="Wingdings" w:hAnsi="Wingdings" w:hint="default"/>
+      </w:rPr>
+    </w:lvl>
+  </w:abstractNum>
+  <w:abstractNum w:abstractNumId="1" w15:restartNumberingAfterBreak="0">
+    <w:nsid w:val="0C69373C"/>
+    <w:multiLevelType w:val="hybridMultilevel"/>
+    <w:tmpl w:val="498032A2"/>
+    <w:lvl w:ilvl="0" w:tplc="A6209882">
+      <w:numFmt w:val="bullet"/>
+      <w:lvlText w:val="-"/>
+      <w:lvlJc w:val="left"/>
+      <w:pPr>
+        <w:ind w:left="720" w:hanging="360"/>
+      </w:pPr>
+      <w:rPr>
+        <w:rFonts w:ascii="Calibri" w:eastAsiaTheme="minorHAnsi" w:hAnsi="Calibri" w:cs="Calibri" w:hint="default"/>
+      </w:rPr>
+    </w:lvl>
+    <w:lvl w:ilvl="1" w:tplc="04090003" w:tentative="1">
+      <w:start w:val="1"/>
+      <w:numFmt w:val="bullet"/>
+      <w:lvlText w:val="o"/>
+      <w:lvlJc w:val="left"/>
+      <w:pPr>
+        <w:ind w:left="1440" w:hanging="360"/>
+      </w:pPr>
+      <w:rPr>
+        <w:rFonts w:ascii="Courier New" w:hAnsi="Courier New" w:cs="Courier New" w:hint="default"/>
+      </w:rPr>
+    </w:lvl>
+    <w:lvl w:ilvl="2" w:tplc="04090005" w:tentative="1">
+      <w:start w:val="1"/>
+      <w:numFmt w:val="bullet"/>
+      <w:lvlText w:val=""/>
+      <w:lvlJc w:val="left"/>
+      <w:pPr>
+        <w:ind w:left="2160" w:hanging="360"/>
+      </w:pPr>
+      <w:rPr>
+        <w:rFonts w:ascii="Wingdings" w:hAnsi="Wingdings" w:hint="default"/>
+      </w:rPr>
+    </w:lvl>
+    <w:lvl w:ilvl="3" w:tplc="04090001" w:tentative="1">
+      <w:start w:val="1"/>
+      <w:numFmt w:val="bullet"/>
+      <w:lvlText w:val=""/>
+      <w:lvlJc w:val="left"/>
+      <w:pPr>
+        <w:ind w:left="2880" w:hanging="360"/>
+      </w:pPr>
+      <w:rPr>
+        <w:rFonts w:ascii="Symbol" w:hAnsi="Symbol" w:hint="default"/>
+      </w:rPr>
+    </w:lvl>
+    <w:lvl w:ilvl="4" w:tplc="04090003" w:tentative="1">
+      <w:start w:val="1"/>
+      <w:numFmt w:val="bullet"/>
+      <w:lvlText w:val="o"/>
+      <w:lvlJc w:val="left"/>
+      <w:pPr>
+        <w:ind w:left="3600" w:hanging="360"/>
+      </w:pPr>
+      <w:rPr>
+        <w:rFonts w:ascii="Courier New" w:hAnsi="Courier New" w:cs="Courier New" w:hint="default"/>
+      </w:rPr>
+    </w:lvl>
+    <w:lvl w:ilvl="5" w:tplc="04090005" w:tentative="1">
+      <w:start w:val="1"/>
+      <w:numFmt w:val="bullet"/>
+      <w:lvlText w:val=""/>
+      <w:lvlJc w:val="left"/>
+      <w:pPr>
+        <w:ind w:left="4320" w:hanging="360"/>
+      </w:pPr>
+      <w:rPr>
+        <w:rFonts w:ascii="Wingdings" w:hAnsi="Wingdings" w:hint="default"/>
+      </w:rPr>
+    </w:lvl>
+    <w:lvl w:ilvl="6" w:tplc="04090001" w:tentative="1">
+      <w:start w:val="1"/>
+      <w:numFmt w:val="bullet"/>
+      <w:lvlText w:val=""/>
+      <w:lvlJc w:val="left"/>
+      <w:pPr>
+        <w:ind w:left="5040" w:hanging="360"/>
+      </w:pPr>
+      <w:rPr>
+        <w:rFonts w:ascii="Symbol" w:hAnsi="Symbol" w:hint="default"/>
+      </w:rPr>
+    </w:lvl>
+    <w:lvl w:ilvl="7" w:tplc="04090003" w:tentative="1">
+      <w:start w:val="1"/>
+      <w:numFmt w:val="bullet"/>
+      <w:lvlText w:val="o"/>
+      <w:lvlJc w:val="left"/>
+      <w:pPr>
+        <w:ind w:left="5760" w:hanging="360"/>
+      </w:pPr>
+      <w:rPr>
+        <w:rFonts w:ascii="Courier New" w:hAnsi="Courier New" w:cs="Courier New" w:hint="default"/>
+      </w:rPr>
+    </w:lvl>
+    <w:lvl w:ilvl="8" w:tplc="04090005" w:tentative="1">
+      <w:start w:val="1"/>
+      <w:numFmt w:val="bullet"/>
+      <w:lvlText w:val=""/>
+      <w:lvlJc w:val="left"/>
+      <w:pPr>
+        <w:ind w:left="6480" w:hanging="360"/>
+      </w:pPr>
+      <w:rPr>
+        <w:rFonts w:ascii="Wingdings" w:hAnsi="Wingdings" w:hint="default"/>
+      </w:rPr>
+    </w:lvl>
+  </w:abstractNum>
+  <w:abstractNum w:abstractNumId="2" w15:restartNumberingAfterBreak="0">
+    <w:nsid w:val="21E6365F"/>
+    <w:multiLevelType w:val="hybridMultilevel"/>
+    <w:tmpl w:val="162CD67C"/>
+    <w:lvl w:ilvl="0" w:tplc="0409000F">
+      <w:start w:val="1"/>
+      <w:numFmt w:val="decimal"/>
+      <w:lvlText w:val="%1."/>
+      <w:lvlJc w:val="left"/>
+      <w:pPr>
+        <w:ind w:left="720" w:hanging="360"/>
+      </w:pPr>
+      <w:rPr>
+        <w:rFonts w:hint="default"/>
+      </w:rPr>
+    </w:lvl>
+    <w:lvl w:ilvl="1" w:tplc="04090019" w:tentative="1">
+      <w:start w:val="1"/>
+      <w:numFmt w:val="lowerLetter"/>
+      <w:lvlText w:val="%2."/>
+      <w:lvlJc w:val="left"/>
+      <w:pPr>
+        <w:ind w:left="1440" w:hanging="360"/>
+      </w:pPr>
+    </w:lvl>
+    <w:lvl w:ilvl="2" w:tplc="0409001B" w:tentative="1">
+      <w:start w:val="1"/>
+      <w:numFmt w:val="lowerRoman"/>
+      <w:lvlText w:val="%3."/>
+      <w:lvlJc w:val="right"/>
+      <w:pPr>
+        <w:ind w:left="2160" w:hanging="180"/>
+      </w:pPr>
+    </w:lvl>
+    <w:lvl w:ilvl="3" w:tplc="0409000F" w:tentative="1">
+      <w:start w:val="1"/>
+      <w:numFmt w:val="decimal"/>
+      <w:lvlText w:val="%4."/>
+      <w:lvlJc w:val="left"/>
+      <w:pPr>
+        <w:ind w:left="2880" w:hanging="360"/>
+      </w:pPr>
+    </w:lvl>
+    <w:lvl w:ilvl="4" w:tplc="04090019" w:tentative="1">
+      <w:start w:val="1"/>
+      <w:numFmt w:val="lowerLetter"/>
+      <w:lvlText w:val="%5."/>
+      <w:lvlJc w:val="left"/>
+      <w:pPr>
+        <w:ind w:left="3600" w:hanging="360"/>
+      </w:pPr>
+    </w:lvl>
+    <w:lvl w:ilvl="5" w:tplc="0409001B" w:tentative="1">
+      <w:start w:val="1"/>
+      <w:numFmt w:val="lowerRoman"/>
+      <w:lvlText w:val="%6."/>
+      <w:lvlJc w:val="right"/>
+      <w:pPr>
+        <w:ind w:left="4320" w:hanging="180"/>
+      </w:pPr>
+    </w:lvl>
+    <w:lvl w:ilvl="6" w:tplc="0409000F" w:tentative="1">
+      <w:start w:val="1"/>
+      <w:numFmt w:val="decimal"/>
+      <w:lvlText w:val="%7."/>
+      <w:lvlJc w:val="left"/>
+      <w:pPr>
+        <w:ind w:left="5040" w:hanging="360"/>
+      </w:pPr>
+    </w:lvl>
+    <w:lvl w:ilvl="7" w:tplc="04090019" w:tentative="1">
+      <w:start w:val="1"/>
+      <w:numFmt w:val="lowerLetter"/>
+      <w:lvlText w:val="%8."/>
+      <w:lvlJc w:val="left"/>
+      <w:pPr>
+        <w:ind w:left="5760" w:hanging="360"/>
+      </w:pPr>
+    </w:lvl>
+    <w:lvl w:ilvl="8" w:tplc="0409001B" w:tentative="1">
+      <w:start w:val="1"/>
+      <w:numFmt w:val="lowerRoman"/>
+      <w:lvlText w:val="%9."/>
+      <w:lvlJc w:val="right"/>
+      <w:pPr>
+        <w:ind w:left="6480" w:hanging="180"/>
+      </w:pPr>
+    </w:lvl>
+  </w:abstractNum>
+  <w:abstractNum w:abstractNumId="3" w15:restartNumberingAfterBreak="0">
+    <w:nsid w:val="328272B6"/>
+    <w:multiLevelType w:val="hybridMultilevel"/>
+    <w:tmpl w:val="09904784"/>
+    <w:lvl w:ilvl="0" w:tplc="0409000F">
+      <w:start w:val="1"/>
+      <w:numFmt w:val="decimal"/>
+      <w:lvlText w:val="%1."/>
+      <w:lvlJc w:val="left"/>
+      <w:pPr>
+        <w:ind w:left="720" w:hanging="360"/>
+      </w:pPr>
+      <w:rPr>
+        <w:rFonts w:hint="default"/>
+      </w:rPr>
+    </w:lvl>
+    <w:lvl w:ilvl="1" w:tplc="04090019" w:tentative="1">
+      <w:start w:val="1"/>
+      <w:numFmt w:val="lowerLetter"/>
+      <w:lvlText w:val="%2."/>
+      <w:lvlJc w:val="left"/>
+      <w:pPr>
+        <w:ind w:left="1440" w:hanging="360"/>
+      </w:pPr>
+    </w:lvl>
+    <w:lvl w:ilvl="2" w:tplc="0409001B" w:tentative="1">
+      <w:start w:val="1"/>
+      <w:numFmt w:val="lowerRoman"/>
+      <w:lvlText w:val="%3."/>
+      <w:lvlJc w:val="right"/>
+      <w:pPr>
+        <w:ind w:left="2160" w:hanging="180"/>
+      </w:pPr>
+    </w:lvl>
+    <w:lvl w:ilvl="3" w:tplc="0409000F" w:tentative="1">
+      <w:start w:val="1"/>
+      <w:numFmt w:val="decimal"/>
+      <w:lvlText w:val="%4."/>
+      <w:lvlJc w:val="left"/>
+      <w:pPr>
+        <w:ind w:left="2880" w:hanging="360"/>
+      </w:pPr>
+    </w:lvl>
+    <w:lvl w:ilvl="4" w:tplc="04090019" w:tentative="1">
+      <w:start w:val="1"/>
+      <w:numFmt w:val="lowerLetter"/>
+      <w:lvlText w:val="%5."/>
+      <w:lvlJc w:val="left"/>
+      <w:pPr>
+        <w:ind w:left="3600" w:hanging="360"/>
+      </w:pPr>
+    </w:lvl>
+    <w:lvl w:ilvl="5" w:tplc="0409001B" w:tentative="1">
+      <w:start w:val="1"/>
+      <w:numFmt w:val="lowerRoman"/>
+      <w:lvlText w:val="%6."/>
+      <w:lvlJc w:val="right"/>
+      <w:pPr>
+        <w:ind w:left="4320" w:hanging="180"/>
+      </w:pPr>
+    </w:lvl>
+    <w:lvl w:ilvl="6" w:tplc="0409000F" w:tentative="1">
+      <w:start w:val="1"/>
+      <w:numFmt w:val="decimal"/>
+      <w:lvlText w:val="%7."/>
+      <w:lvlJc w:val="left"/>
+      <w:pPr>
+        <w:ind w:left="5040" w:hanging="360"/>
+      </w:pPr>
+    </w:lvl>
+    <w:lvl w:ilvl="7" w:tplc="04090019" w:tentative="1">
+      <w:start w:val="1"/>
+      <w:numFmt w:val="lowerLetter"/>
+      <w:lvlText w:val="%8."/>
+      <w:lvlJc w:val="left"/>
+      <w:pPr>
+        <w:ind w:left="5760" w:hanging="360"/>
+      </w:pPr>
+    </w:lvl>
+    <w:lvl w:ilvl="8" w:tplc="0409001B" w:tentative="1">
+      <w:start w:val="1"/>
+      <w:numFmt w:val="lowerRoman"/>
+      <w:lvlText w:val="%9."/>
+      <w:lvlJc w:val="right"/>
+      <w:pPr>
+        <w:ind w:left="6480" w:hanging="180"/>
+      </w:pPr>
+    </w:lvl>
+  </w:abstractNum>
+  <w:abstractNum w:abstractNumId="4" w15:restartNumberingAfterBreak="0">
+    <w:nsid w:val="6B741413"/>
+    <w:multiLevelType w:val="hybridMultilevel"/>
+    <w:tmpl w:val="BF746D56"/>
+    <w:lvl w:ilvl="0" w:tplc="0409000F">
+      <w:start w:val="1"/>
+      <w:numFmt w:val="decimal"/>
+      <w:lvlText w:val="%1."/>
+      <w:lvlJc w:val="left"/>
+      <w:pPr>
+        <w:ind w:left="720" w:hanging="360"/>
+      </w:pPr>
+      <w:rPr>
+        <w:rFonts w:hint="default"/>
+      </w:rPr>
+    </w:lvl>
+    <w:lvl w:ilvl="1" w:tplc="04090019" w:tentative="1">
+      <w:start w:val="1"/>
+      <w:numFmt w:val="lowerLetter"/>
+      <w:lvlText w:val="%2."/>
+      <w:lvlJc w:val="left"/>
+      <w:pPr>
+        <w:ind w:left="1440" w:hanging="360"/>
+      </w:pPr>
+    </w:lvl>
+    <w:lvl w:ilvl="2" w:tplc="0409001B" w:tentative="1">
+      <w:start w:val="1"/>
+      <w:numFmt w:val="lowerRoman"/>
+      <w:lvlText w:val="%3."/>
+      <w:lvlJc w:val="right"/>
+      <w:pPr>
+        <w:ind w:left="2160" w:hanging="180"/>
+      </w:pPr>
+    </w:lvl>
+    <w:lvl w:ilvl="3" w:tplc="0409000F" w:tentative="1">
+      <w:start w:val="1"/>
+      <w:numFmt w:val="decimal"/>
+      <w:lvlText w:val="%4."/>
+      <w:lvlJc w:val="left"/>
+      <w:pPr>
+        <w:ind w:left="2880" w:hanging="360"/>
+      </w:pPr>
+    </w:lvl>
+    <w:lvl w:ilvl="4" w:tplc="04090019" w:tentative="1">
+      <w:start w:val="1"/>
+      <w:numFmt w:val="lowerLetter"/>
+      <w:lvlText w:val="%5."/>
+      <w:lvlJc w:val="left"/>
+      <w:pPr>
+        <w:ind w:left="3600" w:hanging="360"/>
+      </w:pPr>
+    </w:lvl>
+    <w:lvl w:ilvl="5" w:tplc="0409001B" w:tentative="1">
+      <w:start w:val="1"/>
+      <w:numFmt w:val="lowerRoman"/>
+      <w:lvlText w:val="%6."/>
+      <w:lvlJc w:val="right"/>
+      <w:pPr>
+        <w:ind w:left="4320" w:hanging="180"/>
+      </w:pPr>
+    </w:lvl>
+    <w:lvl w:ilvl="6" w:tplc="0409000F" w:tentative="1">
+      <w:start w:val="1"/>
+      <w:numFmt w:val="decimal"/>
+      <w:lvlText w:val="%7."/>
+      <w:lvlJc w:val="left"/>
+      <w:pPr>
+        <w:ind w:left="5040" w:hanging="360"/>
+      </w:pPr>
+    </w:lvl>
+    <w:lvl w:ilvl="7" w:tplc="04090019" w:tentative="1">
+      <w:start w:val="1"/>
+      <w:numFmt w:val="lowerLetter"/>
+      <w:lvlText w:val="%8."/>
+      <w:lvlJc w:val="left"/>
+      <w:pPr>
+        <w:ind w:left="5760" w:hanging="360"/>
+      </w:pPr>
+    </w:lvl>
+    <w:lvl w:ilvl="8" w:tplc="0409001B" w:tentative="1">
+      <w:start w:val="1"/>
+      <w:numFmt w:val="lowerRoman"/>
+      <w:lvlText w:val="%9."/>
+      <w:lvlJc w:val="right"/>
+      <w:pPr>
+        <w:ind w:left="6480" w:hanging="180"/>
+      </w:pPr>
+    </w:lvl>
+  </w:abstractNum>
+  <w:num w:numId="1">
+    <w:abstractNumId w:val="1"/>
+  </w:num>
+  <w:num w:numId="2">
+    <w:abstractNumId w:val="2"/>
+  </w:num>
+  <w:num w:numId="3">
+    <w:abstractNumId w:val="3"/>
+  </w:num>
+  <w:num w:numId="4">
+    <w:abstractNumId w:val="0"/>
+  </w:num>
+  <w:num w:numId="5">
+    <w:abstractNumId w:val="4"/>
+  </w:num>
+</w:numbering>
 </file>
 
 <file path=word/styles.xml><?xml version="1.0" encoding="utf-8"?>
@@ -527,6 +3208,17 @@
     <w:semiHidden/>
     <w:unhideWhenUsed/>
   </w:style>
+  <w:style w:type="paragraph" w:styleId="Prrafodelista">
+    <w:name w:val="List Paragraph"/>
+    <w:basedOn w:val="Normal"/>
+    <w:uiPriority w:val="34"/>
+    <w:qFormat/>
+    <w:rsid w:val="00081B39"/>
+    <w:pPr>
+      <w:ind w:left="720"/>
+      <w:contextualSpacing/>
+    </w:pPr>
+  </w:style>
 </w:styles>
 </file>
 

</xml_diff>